<commit_message>
CPSAP:lab13 in progress. 13-04 done
</commit_message>
<xml_diff>
--- a/CPSAP/Texts/Lab_13/Лабораторная_работа_13_TCP_UDP.docx
+++ b/CPSAP/Texts/Lab_13/Лабораторная_работа_13_TCP_UDP.docx
@@ -1,6 +1,6 @@
 
 <file path=word/document.xml><?xml version="1.0" encoding="utf-8"?>
-<w:document xmlns:wpc="http://schemas.microsoft.com/office/word/2010/wordprocessingCanvas" xmlns:cx="http://schemas.microsoft.com/office/drawing/2014/chartex" xmlns:mc="http://schemas.openxmlformats.org/markup-compatibility/2006" xmlns:o="urn:schemas-microsoft-com:office:office" xmlns:r="http://schemas.openxmlformats.org/officeDocument/2006/relationships" xmlns:m="http://schemas.openxmlformats.org/officeDocument/2006/math" xmlns:v="urn:schemas-microsoft-com:vml" xmlns:wp14="http://schemas.microsoft.com/office/word/2010/wordprocessingDrawing" xmlns:wp="http://schemas.openxmlformats.org/drawingml/2006/wordprocessingDrawing" xmlns:w10="urn:schemas-microsoft-com:office:word" xmlns:w="http://schemas.openxmlformats.org/wordprocessingml/2006/main" xmlns:w14="http://schemas.microsoft.com/office/word/2010/wordml" xmlns:w15="http://schemas.microsoft.com/office/word/2012/wordml" xmlns:w16se="http://schemas.microsoft.com/office/word/2015/wordml/symex" xmlns:wpg="http://schemas.microsoft.com/office/word/2010/wordprocessingGroup" xmlns:wpi="http://schemas.microsoft.com/office/word/2010/wordprocessingInk" xmlns:wne="http://schemas.microsoft.com/office/word/2006/wordml" xmlns:wps="http://schemas.microsoft.com/office/word/2010/wordprocessingShape" mc:Ignorable="w14 w15 w16se wp14">
+<w:document xmlns:wpc="http://schemas.microsoft.com/office/word/2010/wordprocessingCanvas" xmlns:cx="http://schemas.microsoft.com/office/drawing/2014/chartex" xmlns:cx1="http://schemas.microsoft.com/office/drawing/2015/9/8/chartex" xmlns:cx2="http://schemas.microsoft.com/office/drawing/2015/10/21/chartex" xmlns:cx3="http://schemas.microsoft.com/office/drawing/2016/5/9/chartex" xmlns:cx4="http://schemas.microsoft.com/office/drawing/2016/5/10/chartex" xmlns:cx5="http://schemas.microsoft.com/office/drawing/2016/5/11/chartex" xmlns:cx6="http://schemas.microsoft.com/office/drawing/2016/5/12/chartex" xmlns:cx7="http://schemas.microsoft.com/office/drawing/2016/5/13/chartex" xmlns:cx8="http://schemas.microsoft.com/office/drawing/2016/5/14/chartex" xmlns:mc="http://schemas.openxmlformats.org/markup-compatibility/2006" xmlns:aink="http://schemas.microsoft.com/office/drawing/2016/ink" xmlns:am3d="http://schemas.microsoft.com/office/drawing/2017/model3d" xmlns:o="urn:schemas-microsoft-com:office:office" xmlns:r="http://schemas.openxmlformats.org/officeDocument/2006/relationships" xmlns:m="http://schemas.openxmlformats.org/officeDocument/2006/math" xmlns:v="urn:schemas-microsoft-com:vml" xmlns:wp14="http://schemas.microsoft.com/office/word/2010/wordprocessingDrawing" xmlns:wp="http://schemas.openxmlformats.org/drawingml/2006/wordprocessingDrawing" xmlns:w10="urn:schemas-microsoft-com:office:word" xmlns:w="http://schemas.openxmlformats.org/wordprocessingml/2006/main" xmlns:w14="http://schemas.microsoft.com/office/word/2010/wordml" xmlns:w15="http://schemas.microsoft.com/office/word/2012/wordml" xmlns:w16cex="http://schemas.microsoft.com/office/word/2018/wordml/cex" xmlns:w16cid="http://schemas.microsoft.com/office/word/2016/wordml/cid" xmlns:w16="http://schemas.microsoft.com/office/word/2018/wordml" xmlns:w16sdtdh="http://schemas.microsoft.com/office/word/2020/wordml/sdtdatahash" xmlns:w16se="http://schemas.microsoft.com/office/word/2015/wordml/symex" xmlns:wpg="http://schemas.microsoft.com/office/word/2010/wordprocessingGroup" xmlns:wpi="http://schemas.microsoft.com/office/word/2010/wordprocessingInk" xmlns:wne="http://schemas.microsoft.com/office/word/2006/wordml" xmlns:wps="http://schemas.microsoft.com/office/word/2010/wordprocessingShape" mc:Ignorable="w14 w15 w16se w16cid w16 w16cex w16sdtdh wp14">
   <w:background w:color="FFFFFF" w:themeColor="background1"/>
   <w:body>
     <w:p>
@@ -200,8 +200,6 @@
         </w:rPr>
         <w:t>соединение</w:t>
       </w:r>
-      <w:bookmarkStart w:id="0" w:name="_GoBack"/>
-      <w:bookmarkEnd w:id="0"/>
       <w:r>
         <w:rPr>
           <w:rFonts w:ascii="Courier New" w:hAnsi="Courier New" w:cs="Courier New"/>
@@ -578,6 +576,16 @@
           <w:u w:val="single"/>
         </w:rPr>
         <w:t>2</w:t>
+      </w:r>
+      <w:r>
+        <w:rPr>
+          <w:rFonts w:ascii="Courier New" w:hAnsi="Courier New" w:cs="Courier New"/>
+          <w:b/>
+          <w:sz w:val="28"/>
+          <w:szCs w:val="28"/>
+          <w:u w:val="single"/>
+        </w:rPr>
+        <w:tab/>
       </w:r>
     </w:p>
     <w:p>
@@ -2730,7 +2738,7 @@
 </file>
 
 <file path=word/endnotes.xml><?xml version="1.0" encoding="utf-8"?>
-<w:endnotes xmlns:wpc="http://schemas.microsoft.com/office/word/2010/wordprocessingCanvas" xmlns:cx="http://schemas.microsoft.com/office/drawing/2014/chartex" xmlns:mc="http://schemas.openxmlformats.org/markup-compatibility/2006" xmlns:o="urn:schemas-microsoft-com:office:office" xmlns:r="http://schemas.openxmlformats.org/officeDocument/2006/relationships" xmlns:m="http://schemas.openxmlformats.org/officeDocument/2006/math" xmlns:v="urn:schemas-microsoft-com:vml" xmlns:wp14="http://schemas.microsoft.com/office/word/2010/wordprocessingDrawing" xmlns:wp="http://schemas.openxmlformats.org/drawingml/2006/wordprocessingDrawing" xmlns:w10="urn:schemas-microsoft-com:office:word" xmlns:w="http://schemas.openxmlformats.org/wordprocessingml/2006/main" xmlns:w14="http://schemas.microsoft.com/office/word/2010/wordml" xmlns:w15="http://schemas.microsoft.com/office/word/2012/wordml" xmlns:w16se="http://schemas.microsoft.com/office/word/2015/wordml/symex" xmlns:wpg="http://schemas.microsoft.com/office/word/2010/wordprocessingGroup" xmlns:wpi="http://schemas.microsoft.com/office/word/2010/wordprocessingInk" xmlns:wne="http://schemas.microsoft.com/office/word/2006/wordml" xmlns:wps="http://schemas.microsoft.com/office/word/2010/wordprocessingShape" mc:Ignorable="w14 w15 w16se wp14">
+<w:endnotes xmlns:wpc="http://schemas.microsoft.com/office/word/2010/wordprocessingCanvas" xmlns:cx="http://schemas.microsoft.com/office/drawing/2014/chartex" xmlns:cx1="http://schemas.microsoft.com/office/drawing/2015/9/8/chartex" xmlns:cx2="http://schemas.microsoft.com/office/drawing/2015/10/21/chartex" xmlns:cx3="http://schemas.microsoft.com/office/drawing/2016/5/9/chartex" xmlns:cx4="http://schemas.microsoft.com/office/drawing/2016/5/10/chartex" xmlns:cx5="http://schemas.microsoft.com/office/drawing/2016/5/11/chartex" xmlns:cx6="http://schemas.microsoft.com/office/drawing/2016/5/12/chartex" xmlns:cx7="http://schemas.microsoft.com/office/drawing/2016/5/13/chartex" xmlns:cx8="http://schemas.microsoft.com/office/drawing/2016/5/14/chartex" xmlns:mc="http://schemas.openxmlformats.org/markup-compatibility/2006" xmlns:aink="http://schemas.microsoft.com/office/drawing/2016/ink" xmlns:am3d="http://schemas.microsoft.com/office/drawing/2017/model3d" xmlns:o="urn:schemas-microsoft-com:office:office" xmlns:r="http://schemas.openxmlformats.org/officeDocument/2006/relationships" xmlns:m="http://schemas.openxmlformats.org/officeDocument/2006/math" xmlns:v="urn:schemas-microsoft-com:vml" xmlns:wp14="http://schemas.microsoft.com/office/word/2010/wordprocessingDrawing" xmlns:wp="http://schemas.openxmlformats.org/drawingml/2006/wordprocessingDrawing" xmlns:w10="urn:schemas-microsoft-com:office:word" xmlns:w="http://schemas.openxmlformats.org/wordprocessingml/2006/main" xmlns:w14="http://schemas.microsoft.com/office/word/2010/wordml" xmlns:w15="http://schemas.microsoft.com/office/word/2012/wordml" xmlns:w16cex="http://schemas.microsoft.com/office/word/2018/wordml/cex" xmlns:w16cid="http://schemas.microsoft.com/office/word/2016/wordml/cid" xmlns:w16="http://schemas.microsoft.com/office/word/2018/wordml" xmlns:w16sdtdh="http://schemas.microsoft.com/office/word/2020/wordml/sdtdatahash" xmlns:w16se="http://schemas.microsoft.com/office/word/2015/wordml/symex" xmlns:wpg="http://schemas.microsoft.com/office/word/2010/wordprocessingGroup" xmlns:wpi="http://schemas.microsoft.com/office/word/2010/wordprocessingInk" xmlns:wne="http://schemas.microsoft.com/office/word/2006/wordml" xmlns:wps="http://schemas.microsoft.com/office/word/2010/wordprocessingShape" mc:Ignorable="w14 w15 w16se w16cid w16 w16cex w16sdtdh wp14">
   <w:endnote w:type="separator" w:id="-1">
     <w:p>
       <w:pPr>
@@ -2755,7 +2763,7 @@
 </file>
 
 <file path=word/footer1.xml><?xml version="1.0" encoding="utf-8"?>
-<w:ftr xmlns:wpc="http://schemas.microsoft.com/office/word/2010/wordprocessingCanvas" xmlns:cx="http://schemas.microsoft.com/office/drawing/2014/chartex" xmlns:mc="http://schemas.openxmlformats.org/markup-compatibility/2006" xmlns:o="urn:schemas-microsoft-com:office:office" xmlns:r="http://schemas.openxmlformats.org/officeDocument/2006/relationships" xmlns:m="http://schemas.openxmlformats.org/officeDocument/2006/math" xmlns:v="urn:schemas-microsoft-com:vml" xmlns:wp14="http://schemas.microsoft.com/office/word/2010/wordprocessingDrawing" xmlns:wp="http://schemas.openxmlformats.org/drawingml/2006/wordprocessingDrawing" xmlns:w10="urn:schemas-microsoft-com:office:word" xmlns:w="http://schemas.openxmlformats.org/wordprocessingml/2006/main" xmlns:w14="http://schemas.microsoft.com/office/word/2010/wordml" xmlns:w15="http://schemas.microsoft.com/office/word/2012/wordml" xmlns:w16se="http://schemas.microsoft.com/office/word/2015/wordml/symex" xmlns:wpg="http://schemas.microsoft.com/office/word/2010/wordprocessingGroup" xmlns:wpi="http://schemas.microsoft.com/office/word/2010/wordprocessingInk" xmlns:wne="http://schemas.microsoft.com/office/word/2006/wordml" xmlns:wps="http://schemas.microsoft.com/office/word/2010/wordprocessingShape" mc:Ignorable="w14 w15 w16se wp14">
+<w:ftr xmlns:wpc="http://schemas.microsoft.com/office/word/2010/wordprocessingCanvas" xmlns:cx="http://schemas.microsoft.com/office/drawing/2014/chartex" xmlns:cx1="http://schemas.microsoft.com/office/drawing/2015/9/8/chartex" xmlns:cx2="http://schemas.microsoft.com/office/drawing/2015/10/21/chartex" xmlns:cx3="http://schemas.microsoft.com/office/drawing/2016/5/9/chartex" xmlns:cx4="http://schemas.microsoft.com/office/drawing/2016/5/10/chartex" xmlns:cx5="http://schemas.microsoft.com/office/drawing/2016/5/11/chartex" xmlns:cx6="http://schemas.microsoft.com/office/drawing/2016/5/12/chartex" xmlns:cx7="http://schemas.microsoft.com/office/drawing/2016/5/13/chartex" xmlns:cx8="http://schemas.microsoft.com/office/drawing/2016/5/14/chartex" xmlns:mc="http://schemas.openxmlformats.org/markup-compatibility/2006" xmlns:aink="http://schemas.microsoft.com/office/drawing/2016/ink" xmlns:am3d="http://schemas.microsoft.com/office/drawing/2017/model3d" xmlns:o="urn:schemas-microsoft-com:office:office" xmlns:r="http://schemas.openxmlformats.org/officeDocument/2006/relationships" xmlns:m="http://schemas.openxmlformats.org/officeDocument/2006/math" xmlns:v="urn:schemas-microsoft-com:vml" xmlns:wp14="http://schemas.microsoft.com/office/word/2010/wordprocessingDrawing" xmlns:wp="http://schemas.openxmlformats.org/drawingml/2006/wordprocessingDrawing" xmlns:w10="urn:schemas-microsoft-com:office:word" xmlns:w="http://schemas.openxmlformats.org/wordprocessingml/2006/main" xmlns:w14="http://schemas.microsoft.com/office/word/2010/wordml" xmlns:w15="http://schemas.microsoft.com/office/word/2012/wordml" xmlns:w16cex="http://schemas.microsoft.com/office/word/2018/wordml/cex" xmlns:w16cid="http://schemas.microsoft.com/office/word/2016/wordml/cid" xmlns:w16="http://schemas.microsoft.com/office/word/2018/wordml" xmlns:w16sdtdh="http://schemas.microsoft.com/office/word/2020/wordml/sdtdatahash" xmlns:w16se="http://schemas.microsoft.com/office/word/2015/wordml/symex" xmlns:wpg="http://schemas.microsoft.com/office/word/2010/wordprocessingGroup" xmlns:wpi="http://schemas.microsoft.com/office/word/2010/wordprocessingInk" xmlns:wne="http://schemas.microsoft.com/office/word/2006/wordml" xmlns:wps="http://schemas.microsoft.com/office/word/2010/wordprocessingShape" mc:Ignorable="w14 w15 w16se w16cid w16 w16cex w16sdtdh wp14">
   <w:sdt>
     <w:sdtPr>
       <w:id w:val="561683548"/>
@@ -2801,7 +2809,7 @@
 </file>
 
 <file path=word/footnotes.xml><?xml version="1.0" encoding="utf-8"?>
-<w:footnotes xmlns:wpc="http://schemas.microsoft.com/office/word/2010/wordprocessingCanvas" xmlns:cx="http://schemas.microsoft.com/office/drawing/2014/chartex" xmlns:mc="http://schemas.openxmlformats.org/markup-compatibility/2006" xmlns:o="urn:schemas-microsoft-com:office:office" xmlns:r="http://schemas.openxmlformats.org/officeDocument/2006/relationships" xmlns:m="http://schemas.openxmlformats.org/officeDocument/2006/math" xmlns:v="urn:schemas-microsoft-com:vml" xmlns:wp14="http://schemas.microsoft.com/office/word/2010/wordprocessingDrawing" xmlns:wp="http://schemas.openxmlformats.org/drawingml/2006/wordprocessingDrawing" xmlns:w10="urn:schemas-microsoft-com:office:word" xmlns:w="http://schemas.openxmlformats.org/wordprocessingml/2006/main" xmlns:w14="http://schemas.microsoft.com/office/word/2010/wordml" xmlns:w15="http://schemas.microsoft.com/office/word/2012/wordml" xmlns:w16se="http://schemas.microsoft.com/office/word/2015/wordml/symex" xmlns:wpg="http://schemas.microsoft.com/office/word/2010/wordprocessingGroup" xmlns:wpi="http://schemas.microsoft.com/office/word/2010/wordprocessingInk" xmlns:wne="http://schemas.microsoft.com/office/word/2006/wordml" xmlns:wps="http://schemas.microsoft.com/office/word/2010/wordprocessingShape" mc:Ignorable="w14 w15 w16se wp14">
+<w:footnotes xmlns:wpc="http://schemas.microsoft.com/office/word/2010/wordprocessingCanvas" xmlns:cx="http://schemas.microsoft.com/office/drawing/2014/chartex" xmlns:cx1="http://schemas.microsoft.com/office/drawing/2015/9/8/chartex" xmlns:cx2="http://schemas.microsoft.com/office/drawing/2015/10/21/chartex" xmlns:cx3="http://schemas.microsoft.com/office/drawing/2016/5/9/chartex" xmlns:cx4="http://schemas.microsoft.com/office/drawing/2016/5/10/chartex" xmlns:cx5="http://schemas.microsoft.com/office/drawing/2016/5/11/chartex" xmlns:cx6="http://schemas.microsoft.com/office/drawing/2016/5/12/chartex" xmlns:cx7="http://schemas.microsoft.com/office/drawing/2016/5/13/chartex" xmlns:cx8="http://schemas.microsoft.com/office/drawing/2016/5/14/chartex" xmlns:mc="http://schemas.openxmlformats.org/markup-compatibility/2006" xmlns:aink="http://schemas.microsoft.com/office/drawing/2016/ink" xmlns:am3d="http://schemas.microsoft.com/office/drawing/2017/model3d" xmlns:o="urn:schemas-microsoft-com:office:office" xmlns:r="http://schemas.openxmlformats.org/officeDocument/2006/relationships" xmlns:m="http://schemas.openxmlformats.org/officeDocument/2006/math" xmlns:v="urn:schemas-microsoft-com:vml" xmlns:wp14="http://schemas.microsoft.com/office/word/2010/wordprocessingDrawing" xmlns:wp="http://schemas.openxmlformats.org/drawingml/2006/wordprocessingDrawing" xmlns:w10="urn:schemas-microsoft-com:office:word" xmlns:w="http://schemas.openxmlformats.org/wordprocessingml/2006/main" xmlns:w14="http://schemas.microsoft.com/office/word/2010/wordml" xmlns:w15="http://schemas.microsoft.com/office/word/2012/wordml" xmlns:w16cex="http://schemas.microsoft.com/office/word/2018/wordml/cex" xmlns:w16cid="http://schemas.microsoft.com/office/word/2016/wordml/cid" xmlns:w16="http://schemas.microsoft.com/office/word/2018/wordml" xmlns:w16sdtdh="http://schemas.microsoft.com/office/word/2020/wordml/sdtdatahash" xmlns:w16se="http://schemas.microsoft.com/office/word/2015/wordml/symex" xmlns:wpg="http://schemas.microsoft.com/office/word/2010/wordprocessingGroup" xmlns:wpi="http://schemas.microsoft.com/office/word/2010/wordprocessingInk" xmlns:wne="http://schemas.microsoft.com/office/word/2006/wordml" xmlns:wps="http://schemas.microsoft.com/office/word/2010/wordprocessingShape" mc:Ignorable="w14 w15 w16se w16cid w16 w16cex w16sdtdh wp14">
   <w:footnote w:type="separator" w:id="-1">
     <w:p>
       <w:pPr>
@@ -2826,7 +2834,7 @@
 </file>
 
 <file path=word/numbering.xml><?xml version="1.0" encoding="utf-8"?>
-<w:numbering xmlns:wpc="http://schemas.microsoft.com/office/word/2010/wordprocessingCanvas" xmlns:cx="http://schemas.microsoft.com/office/drawing/2014/chartex" xmlns:mc="http://schemas.openxmlformats.org/markup-compatibility/2006" xmlns:o="urn:schemas-microsoft-com:office:office" xmlns:r="http://schemas.openxmlformats.org/officeDocument/2006/relationships" xmlns:m="http://schemas.openxmlformats.org/officeDocument/2006/math" xmlns:v="urn:schemas-microsoft-com:vml" xmlns:wp14="http://schemas.microsoft.com/office/word/2010/wordprocessingDrawing" xmlns:wp="http://schemas.openxmlformats.org/drawingml/2006/wordprocessingDrawing" xmlns:w10="urn:schemas-microsoft-com:office:word" xmlns:w="http://schemas.openxmlformats.org/wordprocessingml/2006/main" xmlns:w14="http://schemas.microsoft.com/office/word/2010/wordml" xmlns:w15="http://schemas.microsoft.com/office/word/2012/wordml" xmlns:w16se="http://schemas.microsoft.com/office/word/2015/wordml/symex" xmlns:wpg="http://schemas.microsoft.com/office/word/2010/wordprocessingGroup" xmlns:wpi="http://schemas.microsoft.com/office/word/2010/wordprocessingInk" xmlns:wne="http://schemas.microsoft.com/office/word/2006/wordml" xmlns:wps="http://schemas.microsoft.com/office/word/2010/wordprocessingShape" mc:Ignorable="w14 w15 w16se wp14">
+<w:numbering xmlns:wpc="http://schemas.microsoft.com/office/word/2010/wordprocessingCanvas" xmlns:cx="http://schemas.microsoft.com/office/drawing/2014/chartex" xmlns:cx1="http://schemas.microsoft.com/office/drawing/2015/9/8/chartex" xmlns:cx2="http://schemas.microsoft.com/office/drawing/2015/10/21/chartex" xmlns:cx3="http://schemas.microsoft.com/office/drawing/2016/5/9/chartex" xmlns:cx4="http://schemas.microsoft.com/office/drawing/2016/5/10/chartex" xmlns:cx5="http://schemas.microsoft.com/office/drawing/2016/5/11/chartex" xmlns:cx6="http://schemas.microsoft.com/office/drawing/2016/5/12/chartex" xmlns:cx7="http://schemas.microsoft.com/office/drawing/2016/5/13/chartex" xmlns:cx8="http://schemas.microsoft.com/office/drawing/2016/5/14/chartex" xmlns:mc="http://schemas.openxmlformats.org/markup-compatibility/2006" xmlns:aink="http://schemas.microsoft.com/office/drawing/2016/ink" xmlns:am3d="http://schemas.microsoft.com/office/drawing/2017/model3d" xmlns:o="urn:schemas-microsoft-com:office:office" xmlns:r="http://schemas.openxmlformats.org/officeDocument/2006/relationships" xmlns:m="http://schemas.openxmlformats.org/officeDocument/2006/math" xmlns:v="urn:schemas-microsoft-com:vml" xmlns:wp14="http://schemas.microsoft.com/office/word/2010/wordprocessingDrawing" xmlns:wp="http://schemas.openxmlformats.org/drawingml/2006/wordprocessingDrawing" xmlns:w10="urn:schemas-microsoft-com:office:word" xmlns:w="http://schemas.openxmlformats.org/wordprocessingml/2006/main" xmlns:w14="http://schemas.microsoft.com/office/word/2010/wordml" xmlns:w15="http://schemas.microsoft.com/office/word/2012/wordml" xmlns:w16cex="http://schemas.microsoft.com/office/word/2018/wordml/cex" xmlns:w16cid="http://schemas.microsoft.com/office/word/2016/wordml/cid" xmlns:w16="http://schemas.microsoft.com/office/word/2018/wordml" xmlns:w16sdtdh="http://schemas.microsoft.com/office/word/2020/wordml/sdtdatahash" xmlns:w16se="http://schemas.microsoft.com/office/word/2015/wordml/symex" xmlns:wpg="http://schemas.microsoft.com/office/word/2010/wordprocessingGroup" xmlns:wpi="http://schemas.microsoft.com/office/word/2010/wordprocessingInk" xmlns:wne="http://schemas.microsoft.com/office/word/2006/wordml" xmlns:wps="http://schemas.microsoft.com/office/word/2010/wordprocessingShape" mc:Ignorable="w14 w15 w16se w16cid w16 w16cex w16sdtdh wp14">
   <w:abstractNum w:abstractNumId="0" w15:restartNumberingAfterBreak="0">
     <w:nsid w:val="12C42D87"/>
     <w:multiLevelType w:val="hybridMultilevel"/>
@@ -3656,7 +3664,7 @@
 </file>
 
 <file path=word/styles.xml><?xml version="1.0" encoding="utf-8"?>
-<w:styles xmlns:mc="http://schemas.openxmlformats.org/markup-compatibility/2006" xmlns:r="http://schemas.openxmlformats.org/officeDocument/2006/relationships" xmlns:w="http://schemas.openxmlformats.org/wordprocessingml/2006/main" xmlns:w14="http://schemas.microsoft.com/office/word/2010/wordml" xmlns:w15="http://schemas.microsoft.com/office/word/2012/wordml" xmlns:w16se="http://schemas.microsoft.com/office/word/2015/wordml/symex" mc:Ignorable="w14 w15 w16se">
+<w:styles xmlns:mc="http://schemas.openxmlformats.org/markup-compatibility/2006" xmlns:r="http://schemas.openxmlformats.org/officeDocument/2006/relationships" xmlns:w="http://schemas.openxmlformats.org/wordprocessingml/2006/main" xmlns:w14="http://schemas.microsoft.com/office/word/2010/wordml" xmlns:w15="http://schemas.microsoft.com/office/word/2012/wordml" xmlns:w16cex="http://schemas.microsoft.com/office/word/2018/wordml/cex" xmlns:w16cid="http://schemas.microsoft.com/office/word/2016/wordml/cid" xmlns:w16="http://schemas.microsoft.com/office/word/2018/wordml" xmlns:w16sdtdh="http://schemas.microsoft.com/office/word/2020/wordml/sdtdatahash" xmlns:w16se="http://schemas.microsoft.com/office/word/2015/wordml/symex" mc:Ignorable="w14 w15 w16se w16cid w16 w16cex w16sdtdh">
   <w:docDefaults>
     <w:rPrDefault>
       <w:rPr>
@@ -3672,7 +3680,7 @@
       </w:pPr>
     </w:pPrDefault>
   </w:docDefaults>
-  <w:latentStyles w:defLockedState="0" w:defUIPriority="99" w:defSemiHidden="0" w:defUnhideWhenUsed="0" w:defQFormat="0" w:count="371">
+  <w:latentStyles w:defLockedState="0" w:defUIPriority="99" w:defSemiHidden="0" w:defUnhideWhenUsed="0" w:defQFormat="0" w:count="376">
     <w:lsdException w:name="Normal" w:uiPriority="0" w:qFormat="1"/>
     <w:lsdException w:name="heading 1" w:uiPriority="9" w:qFormat="1"/>
     <w:lsdException w:name="heading 2" w:semiHidden="1" w:uiPriority="9" w:unhideWhenUsed="1" w:qFormat="1"/>
@@ -3778,7 +3786,6 @@
     <w:lsdException w:name="HTML Sample" w:semiHidden="1" w:unhideWhenUsed="1"/>
     <w:lsdException w:name="HTML Typewriter" w:semiHidden="1" w:unhideWhenUsed="1"/>
     <w:lsdException w:name="HTML Variable" w:semiHidden="1" w:unhideWhenUsed="1"/>
-    <w:lsdException w:name="Normal Table" w:semiHidden="1" w:unhideWhenUsed="1"/>
     <w:lsdException w:name="annotation subject" w:semiHidden="1" w:unhideWhenUsed="1"/>
     <w:lsdException w:name="No List" w:semiHidden="1" w:unhideWhenUsed="1"/>
     <w:lsdException w:name="Outline List 1" w:semiHidden="1" w:unhideWhenUsed="1"/>
@@ -3821,11 +3828,8 @@
     <w:lsdException w:name="Table Contemporary" w:semiHidden="1" w:unhideWhenUsed="1"/>
     <w:lsdException w:name="Table Elegant" w:semiHidden="1" w:unhideWhenUsed="1"/>
     <w:lsdException w:name="Table Professional" w:semiHidden="1" w:unhideWhenUsed="1"/>
-    <w:lsdException w:name="Table Subtle 1" w:semiHidden="1" w:unhideWhenUsed="1"/>
     <w:lsdException w:name="Table Subtle 2" w:semiHidden="1" w:unhideWhenUsed="1"/>
     <w:lsdException w:name="Table Web 1" w:semiHidden="1" w:unhideWhenUsed="1"/>
-    <w:lsdException w:name="Table Web 2" w:semiHidden="1" w:unhideWhenUsed="1"/>
-    <w:lsdException w:name="Table Web 3" w:semiHidden="1" w:unhideWhenUsed="1"/>
     <w:lsdException w:name="Balloon Text" w:semiHidden="1" w:unhideWhenUsed="1"/>
     <w:lsdException w:name="Table Grid" w:uiPriority="39"/>
     <w:lsdException w:name="Table Theme" w:semiHidden="1" w:unhideWhenUsed="1"/>
@@ -4044,6 +4048,11 @@
     <w:lsdException w:name="List Table 5 Dark Accent 6" w:uiPriority="50"/>
     <w:lsdException w:name="List Table 6 Colorful Accent 6" w:uiPriority="51"/>
     <w:lsdException w:name="List Table 7 Colorful Accent 6" w:uiPriority="52"/>
+    <w:lsdException w:name="Mention" w:semiHidden="1" w:unhideWhenUsed="1"/>
+    <w:lsdException w:name="Smart Hyperlink" w:semiHidden="1" w:unhideWhenUsed="1"/>
+    <w:lsdException w:name="Hashtag" w:semiHidden="1" w:unhideWhenUsed="1"/>
+    <w:lsdException w:name="Unresolved Mention" w:semiHidden="1" w:unhideWhenUsed="1"/>
+    <w:lsdException w:name="Smart Link" w:semiHidden="1" w:unhideWhenUsed="1"/>
   </w:latentStyles>
   <w:style w:type="paragraph" w:default="1" w:styleId="a">
     <w:name w:val="Normal"/>

</xml_diff>